<commit_message>
a3: Use base 2 instead of base e in nbm.py.
</commit_message>
<xml_diff>
--- a/a3/assignment3_ChenLang.docx
+++ b/a3/assignment3_ChenLang.docx
@@ -47,50 +47,30 @@
     <w:p>
       <w:pPr>
         <w:rPr>
-          <w:rFonts w:asciiTheme="minorHAnsi" w:eastAsiaTheme="minorHAnsi" w:hAnsiTheme="minorHAnsi"/>
+          <w:rFonts w:eastAsiaTheme="minorHAnsi"/>
           <w:sz w:val="28"/>
         </w:rPr>
       </w:pPr>
       <w:r>
         <w:rPr>
-          <w:rFonts w:asciiTheme="minorHAnsi" w:eastAsiaTheme="minorHAnsi" w:hAnsiTheme="minorHAnsi" w:hint="eastAsia"/>
+          <w:rFonts w:eastAsiaTheme="minorHAnsi"/>
           <w:sz w:val="28"/>
         </w:rPr>
-        <w:t>1.</w:t>
-      </w:r>
-      <w:r>
-        <w:rPr>
-          <w:rFonts w:asciiTheme="minorHAnsi" w:eastAsiaTheme="minorHAnsi" w:hAnsiTheme="minorHAnsi"/>
-          <w:sz w:val="28"/>
-        </w:rPr>
-        <w:t xml:space="preserve"> </w:t>
-      </w:r>
-      <w:r>
-        <w:rPr>
-          <w:rFonts w:asciiTheme="minorHAnsi" w:eastAsiaTheme="minorHAnsi" w:hAnsiTheme="minorHAnsi"/>
-          <w:sz w:val="28"/>
-        </w:rPr>
-        <w:t>Decision Tree Learning</w:t>
-      </w:r>
-    </w:p>
-    <w:p>
-      <w:pPr>
-        <w:rPr>
-          <w:rFonts w:asciiTheme="minorHAnsi" w:eastAsiaTheme="minorHAnsi" w:hAnsiTheme="minorHAnsi"/>
+        <w:t>1. Decision Tree Learning</w:t>
+      </w:r>
+    </w:p>
+    <w:p>
+      <w:pPr>
+        <w:rPr>
+          <w:rFonts w:eastAsiaTheme="minorHAnsi"/>
           <w:b/>
         </w:rPr>
       </w:pPr>
       <w:r>
         <w:rPr>
-          <w:rFonts w:asciiTheme="minorHAnsi" w:eastAsiaTheme="minorHAnsi" w:hAnsiTheme="minorHAnsi"/>
-        </w:rPr>
-        <w:t xml:space="preserve">1.1 </w:t>
-      </w:r>
-      <w:r>
-        <w:rPr>
-          <w:rFonts w:asciiTheme="minorHAnsi" w:eastAsiaTheme="minorHAnsi" w:hAnsiTheme="minorHAnsi"/>
-        </w:rPr>
-        <w:t>Code</w:t>
+          <w:rFonts w:eastAsiaTheme="minorHAnsi"/>
+        </w:rPr>
+        <w:t>1.1 Code</w:t>
       </w:r>
     </w:p>
     <w:p>
@@ -18610,19 +18590,7 @@
         <w:ind w:firstLine="420"/>
       </w:pPr>
       <w:r>
-        <w:t>“Class 1” means the classification of “</w:t>
-      </w:r>
-      <w:r>
-        <w:t>alt.atheism</w:t>
-      </w:r>
-      <w:r>
-        <w:t>”, and “Class 2” means the classification of “</w:t>
-      </w:r>
-      <w:r>
-        <w:t>comp.graphics</w:t>
-      </w:r>
-      <w:r>
-        <w:t>”.</w:t>
+        <w:t>“Class 1” means the classification of “alt.atheism”, and “Class 2” means the classification of “comp.graphics”.</w:t>
       </w:r>
     </w:p>
     <w:p>
@@ -18656,43 +18624,13 @@
         <w:ind w:firstLine="420"/>
       </w:pPr>
       <w:r>
-        <w:t>Considering the words that makes sense, the articles are classified as “</w:t>
-      </w:r>
-      <w:r>
-        <w:t>alt.atheism</w:t>
-      </w:r>
-      <w:r>
-        <w:t xml:space="preserve">” when they contain the word “god” or “bible”, which is an expected result based on the definition of </w:t>
+        <w:t xml:space="preserve">Considering the words that makes sense, the articles are classified as “alt.atheism” when they contain the word “god” or “bible”, which is an expected result based on the definition of </w:t>
       </w:r>
       <w:r>
         <w:t>atheism</w:t>
       </w:r>
       <w:r>
-        <w:t xml:space="preserve">. Additionally, </w:t>
-      </w:r>
-      <w:r>
-        <w:t>the articles are classified as “comp.graphics” when they contain the word “</w:t>
-      </w:r>
-      <w:r>
-        <w:t>graphics</w:t>
-      </w:r>
-      <w:r>
-        <w:t>” or “</w:t>
-      </w:r>
-      <w:r>
-        <w:t>image</w:t>
-      </w:r>
-      <w:r>
-        <w:t>”, which is</w:t>
-      </w:r>
-      <w:r>
-        <w:t xml:space="preserve"> also</w:t>
-      </w:r>
-      <w:r>
-        <w:t xml:space="preserve"> an expected result based on the definition of </w:t>
-      </w:r>
-      <w:r>
-        <w:t>graphics.</w:t>
+        <w:t>. Additionally, the articles are classified as “comp.graphics” when they contain the word “graphics” or “image”, which is also an expected result based on the definition of graphics.</w:t>
       </w:r>
     </w:p>
     <w:p/>
@@ -18826,7 +18764,7 @@
     <w:p>
       <w:pPr>
         <w:rPr>
-          <w:rFonts w:asciiTheme="minorHAnsi" w:eastAsiaTheme="minorHAnsi" w:hAnsiTheme="minorHAnsi"/>
+          <w:rFonts w:eastAsiaTheme="minorHAnsi"/>
           <w:b/>
         </w:rPr>
       </w:pPr>
@@ -18834,13 +18772,7 @@
         <w:rPr>
           <w:rFonts w:eastAsiaTheme="minorHAnsi"/>
         </w:rPr>
-        <w:t>2</w:t>
-      </w:r>
-      <w:r>
-        <w:rPr>
-          <w:rFonts w:asciiTheme="minorHAnsi" w:eastAsiaTheme="minorHAnsi" w:hAnsiTheme="minorHAnsi"/>
-        </w:rPr>
-        <w:t>.1 Code</w:t>
+        <w:t>2.1 Code</w:t>
       </w:r>
     </w:p>
     <w:p>
@@ -23638,14 +23570,7 @@
           <w:b/>
           <w:u w:val="single"/>
         </w:rPr>
-        <w:t>nbm</w:t>
-      </w:r>
-      <w:r>
-        <w:rPr>
-          <w:b/>
-          <w:u w:val="single"/>
-        </w:rPr>
-        <w:t>.py</w:t>
+        <w:t>nbm.py</w:t>
       </w:r>
     </w:p>
     <w:p>
@@ -28756,7 +28681,6 @@
           <w:szCs w:val="18"/>
         </w:rPr>
       </w:pPr>
-      <w:bookmarkStart w:id="1" w:name="_GoBack"/>
       <w:r>
         <w:rPr>
           <w:rFonts w:ascii="Menlo" w:eastAsia="Times New Roman" w:hAnsi="Menlo" w:cs="Menlo"/>
@@ -28776,7 +28700,6 @@
         <w:t># pre-allocate memory for result</w:t>
       </w:r>
     </w:p>
-    <w:bookmarkEnd w:id="1"/>
     <w:p>
       <w:pPr>
         <w:shd w:val="clear" w:color="auto" w:fill="1E1E1E"/>
@@ -32362,7 +32285,25 @@
           <w:sz w:val="18"/>
           <w:szCs w:val="18"/>
         </w:rPr>
-        <w:t>.factors_pos[attr_idx].get_p_pos()) -\</w:t>
+        <w:t>.factors_pos[attr_idx].get_p_pos()</w:t>
+      </w:r>
+      <w:r>
+        <w:rPr>
+          <w:rFonts w:ascii="Menlo" w:eastAsia="Times New Roman" w:hAnsi="Menlo" w:cs="Menlo"/>
+          <w:color w:val="D4D4D4"/>
+          <w:sz w:val="18"/>
+          <w:szCs w:val="18"/>
+        </w:rPr>
+        <w:t>, 2</w:t>
+      </w:r>
+      <w:r>
+        <w:rPr>
+          <w:rFonts w:ascii="Menlo" w:eastAsia="Times New Roman" w:hAnsi="Menlo" w:cs="Menlo"/>
+          <w:color w:val="D4D4D4"/>
+          <w:sz w:val="18"/>
+          <w:szCs w:val="18"/>
+        </w:rPr>
+        <w:t>) -\</w:t>
       </w:r>
     </w:p>
     <w:p>
@@ -32401,7 +32342,25 @@
           <w:sz w:val="18"/>
           <w:szCs w:val="18"/>
         </w:rPr>
-        <w:t>.factors_neg[attr_idx].get_p_pos()))</w:t>
+        <w:t>.factors_neg[attr_idx].get_p_pos()</w:t>
+      </w:r>
+      <w:r>
+        <w:rPr>
+          <w:rFonts w:ascii="Menlo" w:eastAsia="Times New Roman" w:hAnsi="Menlo" w:cs="Menlo"/>
+          <w:color w:val="D4D4D4"/>
+          <w:sz w:val="18"/>
+          <w:szCs w:val="18"/>
+        </w:rPr>
+        <w:t>, 2</w:t>
+      </w:r>
+      <w:r>
+        <w:rPr>
+          <w:rFonts w:ascii="Menlo" w:eastAsia="Times New Roman" w:hAnsi="Menlo" w:cs="Menlo"/>
+          <w:color w:val="D4D4D4"/>
+          <w:sz w:val="18"/>
+          <w:szCs w:val="18"/>
+        </w:rPr>
+        <w:t>))</w:t>
       </w:r>
     </w:p>
     <w:p>
@@ -33201,10 +33160,11 @@
           </w:tcPr>
           <w:p>
             <w:pPr>
+              <w:wordWrap w:val="0"/>
               <w:jc w:val="right"/>
             </w:pPr>
             <w:r>
-              <w:t>4.42487744454</w:t>
+              <w:t xml:space="preserve"> 6.38374874578</w:t>
             </w:r>
           </w:p>
         </w:tc>
@@ -33258,7 +33218,7 @@
               <w:jc w:val="right"/>
             </w:pPr>
             <w:r>
-              <w:t>3.97443270622</w:t>
+              <w:t>5.73389435561</w:t>
             </w:r>
           </w:p>
         </w:tc>
@@ -33312,7 +33272,7 @@
               <w:jc w:val="right"/>
             </w:pPr>
             <w:r>
-              <w:t>3.92791269058</w:t>
+              <w:t>5.66678015975</w:t>
             </w:r>
           </w:p>
         </w:tc>
@@ -33366,7 +33326,7 @@
               <w:jc w:val="right"/>
             </w:pPr>
             <w:r>
-              <w:t>3.85380471843</w:t>
+              <w:t>5.55986495583</w:t>
             </w:r>
           </w:p>
         </w:tc>
@@ -33420,7 +33380,7 @@
               <w:jc w:val="right"/>
             </w:pPr>
             <w:r>
-              <w:t>3.85380471843</w:t>
+              <w:t>5.55986495583</w:t>
             </w:r>
           </w:p>
         </w:tc>
@@ -33474,7 +33434,7 @@
               <w:jc w:val="right"/>
             </w:pPr>
             <w:r>
-              <w:t>3.85380471843</w:t>
+              <w:t>5.55986495583</w:t>
             </w:r>
           </w:p>
         </w:tc>
@@ -33528,7 +33488,7 @@
               <w:jc w:val="right"/>
             </w:pPr>
             <w:r>
-              <w:t>3.82782923203</w:t>
+              <w:t>5.52239025041</w:t>
             </w:r>
           </w:p>
         </w:tc>
@@ -33582,7 +33542,7 @@
               <w:jc w:val="right"/>
             </w:pPr>
             <w:r>
-              <w:t>3.78297866586</w:t>
+              <w:t>5.45768456103</w:t>
             </w:r>
           </w:p>
         </w:tc>
@@ -33636,7 +33596,7 @@
               <w:jc w:val="right"/>
             </w:pPr>
             <w:r>
-              <w:t>3.74559113379</w:t>
+              <w:t>5.40374575392</w:t>
             </w:r>
           </w:p>
         </w:tc>
@@ -33690,7 +33650,7 @@
               <w:jc w:val="right"/>
             </w:pPr>
             <w:r>
-              <w:t>3.71660359692</w:t>
+              <w:t>5.36192557822</w:t>
             </w:r>
           </w:p>
         </w:tc>
@@ -33722,7 +33682,7 @@
             <m:sSubPr>
               <m:ctrlPr>
                 <w:rPr>
-                  <w:rFonts w:ascii="Cambria Math" w:hAnsi="Cambria Math" w:cstheme="minorBidi"/>
+                  <w:rFonts w:ascii="Cambria Math" w:hAnsi="Cambria Math"/>
                   <w:i/>
                   <w:kern w:val="2"/>
                 </w:rPr>
@@ -33733,19 +33693,7 @@
                 <m:rPr>
                   <m:nor/>
                 </m:rPr>
-                <w:rPr>
-                  <w:rFonts w:ascii="Cambria Math" w:hAnsi="Cambria Math"/>
-                </w:rPr>
-                <m:t xml:space="preserve">| </m:t>
-              </m:r>
-              <m:r>
-                <m:rPr>
-                  <m:nor/>
-                </m:rPr>
-                <w:rPr>
-                  <w:rFonts w:ascii="Cambria Math" w:hAnsi="Cambria Math"/>
-                </w:rPr>
-                <m:t>log</m:t>
+                <m:t>| log</m:t>
               </m:r>
             </m:e>
             <m:sub>
@@ -33753,7 +33701,7 @@
                 <w:rPr>
                   <w:rFonts w:ascii="Cambria Math" w:hAnsi="Cambria Math"/>
                 </w:rPr>
-                <m:t>e</m:t>
+                <m:t>2</m:t>
               </m:r>
             </m:sub>
           </m:sSub>
@@ -33761,16 +33709,13 @@
             <m:rPr>
               <m:nor/>
             </m:rPr>
-            <w:rPr>
-              <w:rFonts w:ascii="Cambria Math" w:hAnsi="Cambria Math"/>
-            </w:rPr>
             <m:t xml:space="preserve">Pr(word | label 1) - </m:t>
           </m:r>
           <m:sSub>
             <m:sSubPr>
               <m:ctrlPr>
                 <w:rPr>
-                  <w:rFonts w:ascii="Cambria Math" w:hAnsi="Cambria Math" w:cstheme="minorBidi"/>
+                  <w:rFonts w:ascii="Cambria Math" w:hAnsi="Cambria Math"/>
                   <w:i/>
                   <w:kern w:val="2"/>
                 </w:rPr>
@@ -33781,9 +33726,6 @@
                 <m:rPr>
                   <m:nor/>
                 </m:rPr>
-                <w:rPr>
-                  <w:rFonts w:ascii="Cambria Math" w:hAnsi="Cambria Math"/>
-                </w:rPr>
                 <m:t>log</m:t>
               </m:r>
             </m:e>
@@ -33792,7 +33734,7 @@
                 <w:rPr>
                   <w:rFonts w:ascii="Cambria Math" w:hAnsi="Cambria Math"/>
                 </w:rPr>
-                <m:t>e</m:t>
+                <m:t>2</m:t>
               </m:r>
             </m:sub>
           </m:sSub>
@@ -33800,46 +33742,22 @@
             <m:rPr>
               <m:nor/>
             </m:rPr>
-            <w:rPr>
-              <w:rFonts w:ascii="Cambria Math" w:hAnsi="Cambria Math"/>
-            </w:rPr>
-            <m:t xml:space="preserve">Pr(word | </m:t>
+            <m:t>Pr(word | label 2)</m:t>
           </m:r>
           <m:r>
             <m:rPr>
               <m:nor/>
             </m:rPr>
             <w:rPr>
-              <w:rFonts w:ascii="Cambria Math" w:hAnsi="Cambria Math"/>
+              <w:rFonts w:ascii="Cambria Math"/>
             </w:rPr>
-            <m:t>label 2</m:t>
+            <m:t xml:space="preserve"> </m:t>
           </m:r>
           <m:r>
             <m:rPr>
               <m:nor/>
             </m:rPr>
-            <w:rPr>
-              <w:rFonts w:ascii="Cambria Math" w:hAnsi="Cambria Math"/>
-            </w:rPr>
-            <m:t>)</m:t>
-          </m:r>
-          <m:r>
-            <m:rPr>
-              <m:nor/>
-            </m:rPr>
-            <w:rPr>
-              <w:rFonts w:ascii="Cambria Math" w:hAnsi="Cambria Math"/>
-            </w:rPr>
-            <m:t>|</m:t>
-          </m:r>
-          <m:r>
-            <m:rPr>
-              <m:nor/>
-            </m:rPr>
-            <w:rPr>
-              <w:rFonts w:ascii="Cambria Math" w:hAnsi="Cambria Math"/>
-            </w:rPr>
-            <m:t xml:space="preserve"> </m:t>
+            <m:t xml:space="preserve">| </m:t>
           </m:r>
         </m:oMath>
       </m:oMathPara>
@@ -33847,19 +33765,19 @@
     <w:p/>
     <w:p/>
     <w:p>
+      <w:pPr>
+        <w:ind w:firstLine="420"/>
+      </w:pPr>
       <w:r>
         <w:t xml:space="preserve">These words have good features. </w:t>
       </w:r>
     </w:p>
     <w:p>
-      <w:r>
-        <w:t>Based on the understanding about “</w:t>
-      </w:r>
-      <w:r>
-        <w:t>atheism</w:t>
-      </w:r>
-      <w:r>
-        <w:t>” and “graphics”, these words are quite discriminative.</w:t>
+      <w:pPr>
+        <w:ind w:firstLine="420"/>
+      </w:pPr>
+      <w:r>
+        <w:t>Based on the understanding about “atheism” and “graphics”, these words are quite discriminative.</w:t>
       </w:r>
     </w:p>
     <w:p>
@@ -33871,20 +33789,26 @@
         </w:numPr>
         <w:ind w:firstLineChars="0"/>
         <w:jc w:val="left"/>
-      </w:pPr>
-      <w:r>
-        <w:t>“</w:t>
-      </w:r>
-      <w:r>
-        <w:t>graphics</w:t>
-      </w:r>
-      <w:r>
-        <w:t>” represents the</w:t>
-      </w:r>
-      <w:r>
+        <w:rPr>
+          <w:rFonts w:ascii="Times New Roman" w:hAnsi="Times New Roman" w:cs="Times New Roman"/>
+        </w:rPr>
+      </w:pPr>
+      <w:r>
+        <w:rPr>
+          <w:rFonts w:ascii="Times New Roman" w:hAnsi="Times New Roman" w:cs="Times New Roman"/>
+        </w:rPr>
+        <w:t>“graphics” represents the</w:t>
+      </w:r>
+      <w:r>
+        <w:rPr>
+          <w:rFonts w:ascii="Times New Roman" w:hAnsi="Times New Roman" w:cs="Times New Roman"/>
+        </w:rPr>
         <w:t xml:space="preserve"> feature of the</w:t>
       </w:r>
       <w:r>
+        <w:rPr>
+          <w:rFonts w:ascii="Times New Roman" w:hAnsi="Times New Roman" w:cs="Times New Roman"/>
+        </w:rPr>
         <w:t xml:space="preserve"> articles with class “comp.graphics”;</w:t>
       </w:r>
     </w:p>
@@ -33897,39 +33821,27 @@
         </w:numPr>
         <w:ind w:firstLineChars="0"/>
         <w:jc w:val="left"/>
-      </w:pPr>
-      <w:r>
-        <w:t>“</w:t>
-      </w:r>
-      <w:r>
-        <w:t>atheism</w:t>
-      </w:r>
-      <w:r>
-        <w:t>”, “</w:t>
-      </w:r>
-      <w:r>
-        <w:t>religion</w:t>
-      </w:r>
-      <w:r>
-        <w:t>”, “</w:t>
-      </w:r>
-      <w:r>
-        <w:t>moral</w:t>
-      </w:r>
-      <w:r>
-        <w:t xml:space="preserve">” and other words </w:t>
-      </w:r>
-      <w:r>
-        <w:t xml:space="preserve">represents the </w:t>
-      </w:r>
-      <w:r>
+        <w:rPr>
+          <w:rFonts w:ascii="Times New Roman" w:hAnsi="Times New Roman" w:cs="Times New Roman"/>
+        </w:rPr>
+      </w:pPr>
+      <w:r>
+        <w:rPr>
+          <w:rFonts w:ascii="Times New Roman" w:hAnsi="Times New Roman" w:cs="Times New Roman"/>
+        </w:rPr>
+        <w:t xml:space="preserve">“atheism”, “religion”, “moral” and other words represents the </w:t>
+      </w:r>
+      <w:r>
+        <w:rPr>
+          <w:rFonts w:ascii="Times New Roman" w:hAnsi="Times New Roman" w:cs="Times New Roman"/>
+        </w:rPr>
         <w:t xml:space="preserve">feature of the </w:t>
       </w:r>
       <w:r>
-        <w:t>articles with class “alt.atheism”</w:t>
-      </w:r>
-      <w:r>
-        <w:t>.</w:t>
+        <w:rPr>
+          <w:rFonts w:ascii="Times New Roman" w:hAnsi="Times New Roman" w:cs="Times New Roman"/>
+        </w:rPr>
+        <w:t>articles with class “alt.atheism”.</w:t>
       </w:r>
     </w:p>
     <w:p/>
@@ -33948,75 +33860,22 @@
     </w:p>
     <w:p/>
     <w:p>
-      <w:pPr>
-        <w:rPr>
-          <w:rFonts w:ascii="Cambria Math" w:hAnsi="Cambria Math"/>
-        </w:rPr>
-      </w:pPr>
-      <w:r>
-        <w:t xml:space="preserve">For test data set, the accuracy is </w:t>
-      </w:r>
-      <w:r>
-        <w:rPr>
-          <w:rFonts w:ascii="Cambria Math" w:hAnsi="Cambria Math"/>
-        </w:rPr>
-        <w:t>88.9674681754</w:t>
-      </w:r>
-      <w:r>
-        <w:rPr>
-          <w:rFonts w:ascii="Cambria Math" w:hAnsi="Cambria Math"/>
-        </w:rPr>
-        <w:t xml:space="preserve"> </w:t>
-      </w:r>
-      <w:r>
-        <w:rPr>
-          <w:rFonts w:ascii="Cambria Math" w:hAnsi="Cambria Math"/>
-        </w:rPr>
+      <w:r>
+        <w:t>For test data set, the accuracy is 88.9674681754%</w:t>
+      </w:r>
+    </w:p>
+    <w:p>
+      <w:r>
+        <w:t>For training data set, the accuracy is 92.8369462771</w:t>
+      </w:r>
+      <w:bookmarkStart w:id="1" w:name="_GoBack"/>
+      <w:bookmarkEnd w:id="1"/>
+      <w:r>
         <w:t>%</w:t>
       </w:r>
     </w:p>
-    <w:p>
-      <w:pPr>
-        <w:rPr>
-          <w:rFonts w:ascii="Cambria Math" w:hAnsi="Cambria Math"/>
-        </w:rPr>
-      </w:pPr>
-      <w:r>
-        <w:t xml:space="preserve">For training data set, the accuracy is </w:t>
-      </w:r>
-      <w:r>
-        <w:rPr>
-          <w:rFonts w:ascii="Cambria Math" w:hAnsi="Cambria Math"/>
-        </w:rPr>
-        <w:t>92.8369462771</w:t>
-      </w:r>
-      <w:r>
-        <w:rPr>
-          <w:rFonts w:ascii="Cambria Math" w:hAnsi="Cambria Math"/>
-        </w:rPr>
-        <w:t xml:space="preserve"> </w:t>
-      </w:r>
-      <w:r>
-        <w:rPr>
-          <w:rFonts w:ascii="Cambria Math" w:hAnsi="Cambria Math"/>
-        </w:rPr>
-        <w:t>%</w:t>
-      </w:r>
-    </w:p>
-    <w:p>
-      <w:pPr>
-        <w:rPr>
-          <w:rFonts w:ascii="Cambria Math" w:hAnsi="Cambria Math"/>
-        </w:rPr>
-      </w:pPr>
-    </w:p>
-    <w:p>
-      <w:pPr>
-        <w:rPr>
-          <w:rFonts w:ascii="Cambria Math" w:hAnsi="Cambria Math"/>
-        </w:rPr>
-      </w:pPr>
-    </w:p>
+    <w:p/>
+    <w:p/>
     <w:p>
       <w:pPr>
         <w:rPr>
@@ -34025,15 +33884,9 @@
       </w:pPr>
       <w:r>
         <w:rPr>
-          <w:rFonts w:asciiTheme="minorHAnsi" w:eastAsiaTheme="minorHAnsi" w:hAnsiTheme="minorHAnsi"/>
-        </w:rPr>
-        <w:t xml:space="preserve">2.4 </w:t>
-      </w:r>
-      <w:r>
-        <w:rPr>
           <w:rFonts w:eastAsiaTheme="minorHAnsi"/>
         </w:rPr>
-        <w:t>Assumption</w:t>
+        <w:t>2.4 Assumption</w:t>
       </w:r>
     </w:p>
     <w:p>
@@ -34337,13 +34190,7 @@
         <w:rPr>
           <w:rFonts w:eastAsiaTheme="minorHAnsi"/>
         </w:rPr>
-        <w:t xml:space="preserve"> has the accuracy of </w:t>
-      </w:r>
-      <w:r>
-        <w:rPr>
-          <w:rFonts w:ascii="Cambria Math" w:eastAsiaTheme="minorHAnsi" w:hAnsi="Cambria Math"/>
-        </w:rPr>
-        <w:t>88.97%</w:t>
+        <w:t xml:space="preserve"> has the accuracy of 88.97%</w:t>
       </w:r>
       <w:r>
         <w:rPr>
@@ -34355,43 +34202,19 @@
         <w:rPr>
           <w:rFonts w:eastAsiaTheme="minorHAnsi"/>
         </w:rPr>
-        <w:t xml:space="preserve">ree learning only has the accuracy of </w:t>
-      </w:r>
-      <w:r>
-        <w:rPr>
-          <w:rFonts w:ascii="Cambria Math" w:eastAsiaTheme="minorHAnsi" w:hAnsi="Cambria Math"/>
-        </w:rPr>
-        <w:t>83.59%</w:t>
+        <w:t>ree learning only has the accuracy of 83.59%. Also</w:t>
       </w:r>
       <w:r>
         <w:rPr>
           <w:rFonts w:eastAsiaTheme="minorHAnsi"/>
         </w:rPr>
-        <w:t>. Also</w:t>
+        <w:t>, Decision T</w:t>
       </w:r>
       <w:r>
         <w:rPr>
           <w:rFonts w:eastAsiaTheme="minorHAnsi"/>
         </w:rPr>
-        <w:t>, Decision T</w:t>
-      </w:r>
-      <w:r>
-        <w:rPr>
-          <w:rFonts w:eastAsiaTheme="minorHAnsi"/>
-        </w:rPr>
-        <w:t xml:space="preserve">ree has the defeat of overfitting based on the graph in the answer 1.2, and this leads to a decline of accuracy. So, </w:t>
-      </w:r>
-      <w:r>
-        <w:rPr>
-          <w:rFonts w:eastAsiaTheme="minorHAnsi"/>
-        </w:rPr>
-        <w:t>Naïve Bayes model</w:t>
-      </w:r>
-      <w:r>
-        <w:rPr>
-          <w:rFonts w:eastAsiaTheme="minorHAnsi"/>
-        </w:rPr>
-        <w:t xml:space="preserve"> performs best under this evaluation criterion.</w:t>
+        <w:t>ree has the defeat of overfitting based on the graph in the answer 1.2, and this leads to a decline of accuracy. So, Naïve Bayes model performs best under this evaluation criterion.</w:t>
       </w:r>
     </w:p>
     <w:p>
@@ -34425,41 +34248,26 @@
         <w:rPr>
           <w:rFonts w:eastAsiaTheme="minorHAnsi"/>
         </w:rPr>
-        <w:t xml:space="preserve">decision tree with the highest accuracy still contain vague </w:t>
-      </w:r>
-      <w:r>
+        <w:t xml:space="preserve">decision tree with the highest accuracy still contain vague word features that are used to classify articles, such as “writes”, “that” and “use”. However, the 10 </w:t>
+      </w:r>
+      <w:r>
+        <w:t>most discriminative word features in Naïve Bayes model are</w:t>
+      </w:r>
+      <w:r>
+        <w:t xml:space="preserve"> all</w:t>
+      </w:r>
+      <w:r>
+        <w:t xml:space="preserve"> pretty discriminative.</w:t>
+      </w:r>
+      <w:r>
+        <w:t xml:space="preserve"> So, Naïve Bayes model has better structure and characteristic under this criterion.</w:t>
+      </w:r>
+    </w:p>
+    <w:p/>
+    <w:p>
+      <w:pPr>
         <w:rPr>
           <w:rFonts w:eastAsiaTheme="minorHAnsi"/>
-        </w:rPr>
-        <w:t>word feature</w:t>
-      </w:r>
-      <w:r>
-        <w:rPr>
-          <w:rFonts w:eastAsiaTheme="minorHAnsi"/>
-        </w:rPr>
-        <w:t xml:space="preserve">s that are used to classify articles, such as “writes”, “that” and “use”. However, the 10 </w:t>
-      </w:r>
-      <w:r>
-        <w:t>most discriminative word features</w:t>
-      </w:r>
-      <w:r>
-        <w:t xml:space="preserve"> in Naïve Bayes model are</w:t>
-      </w:r>
-      <w:r>
-        <w:t xml:space="preserve"> all</w:t>
-      </w:r>
-      <w:r>
-        <w:t xml:space="preserve"> pretty discriminative.</w:t>
-      </w:r>
-      <w:r>
-        <w:t xml:space="preserve"> So, Naïve Bayes model has better structure and characteristic under this criterion.</w:t>
-      </w:r>
-    </w:p>
-    <w:p/>
-    <w:p>
-      <w:pPr>
-        <w:rPr>
-          <w:rFonts w:asciiTheme="minorHAnsi" w:eastAsiaTheme="minorHAnsi" w:hAnsiTheme="minorHAnsi"/>
         </w:rPr>
       </w:pPr>
       <w:r>

</xml_diff>